<commit_message>
First commit after refurbishment of my computer =(
</commit_message>
<xml_diff>
--- a/Bases/non ok/Mémo Git Magique.docx
+++ b/Bases/non ok/Mémo Git Magique.docx
@@ -357,6 +357,15 @@
         </w:rPr>
         <w:t>)*</w:t>
       </w:r>
+      <w:r>
+        <w:rPr>
+          <w:rFonts w:ascii="Times New Roman" w:eastAsia="Times New Roman" w:hAnsi="Times New Roman" w:cs="Times New Roman"/>
+          <w:sz w:val="18"/>
+          <w:szCs w:val="18"/>
+          <w:lang w:eastAsia="fr-FR"/>
+        </w:rPr>
+        <w:t xml:space="preserve"> branch1</w:t>
+      </w:r>
     </w:p>
     <w:p>
       <w:pPr>
@@ -759,6 +768,7 @@
           <w:lang w:eastAsia="fr-FR"/>
         </w:rPr>
       </w:pPr>
+      <w:bookmarkStart w:id="0" w:name="_GoBack"/>
       <w:proofErr w:type="gramStart"/>
       <w:r>
         <w:rPr>
@@ -811,6 +821,7 @@
         </w:rPr>
         <w:t xml:space="preserve"> main</w:t>
       </w:r>
+      <w:bookmarkEnd w:id="0"/>
       <w:r>
         <w:rPr>
           <w:rFonts w:ascii="Courier New" w:eastAsia="Times New Roman" w:hAnsi="Courier New" w:cs="Courier New"/>
@@ -1046,8 +1057,6 @@
           <w:lang w:eastAsia="fr-FR"/>
         </w:rPr>
       </w:pPr>
-      <w:bookmarkStart w:id="0" w:name="_GoBack"/>
-      <w:bookmarkEnd w:id="0"/>
       <w:r>
         <w:rPr>
           <w:rFonts w:ascii="Courier New" w:eastAsia="Times New Roman" w:hAnsi="Courier New" w:cs="Courier New"/>

</xml_diff>